<commit_message>
Added program code to report
</commit_message>
<xml_diff>
--- a/lab/9/lab 9 report.docx
+++ b/lab/9/lab 9 report.docx
@@ -406,8 +406,6 @@
         </w:rPr>
         <w:t>ke “arraySize%16,” then use the resulting</w:t>
       </w:r>
-      <w:bookmarkStart w:id="0" w:name="_GoBack"/>
-      <w:bookmarkEnd w:id="0"/>
       <w:r>
         <w:rPr>
           <w:sz w:val="23"/>
@@ -1314,6 +1312,471 @@
         </w:tc>
       </w:tr>
     </w:tbl>
+    <w:p>
+      <w:pPr>
+        <w:rPr>
+          <w:rFonts w:ascii="Arial" w:eastAsia="Times New Roman" w:hAnsi="Arial" w:cs="Arial"/>
+          <w:color w:val="000000"/>
+          <w:u w:val="single"/>
+        </w:rPr>
+      </w:pPr>
+      <w:r>
+        <w:rPr>
+          <w:rFonts w:ascii="Arial" w:eastAsia="Times New Roman" w:hAnsi="Arial" w:cs="Arial"/>
+          <w:color w:val="000000"/>
+          <w:u w:val="single"/>
+        </w:rPr>
+        <w:lastRenderedPageBreak/>
+        <w:t>Memory Management Program</w:t>
+      </w:r>
+      <w:r>
+        <w:rPr>
+          <w:rFonts w:ascii="Arial" w:eastAsia="Times New Roman" w:hAnsi="Arial" w:cs="Arial"/>
+          <w:color w:val="000000"/>
+          <w:u w:val="single"/>
+        </w:rPr>
+        <w:t xml:space="preserve"> Code:</w:t>
+      </w:r>
+    </w:p>
+    <w:p>
+      <w:pPr>
+        <w:rPr>
+          <w:rFonts w:ascii="Arial" w:eastAsia="Times New Roman" w:hAnsi="Arial" w:cs="Arial"/>
+          <w:color w:val="000000"/>
+          <w:u w:val="single"/>
+        </w:rPr>
+      </w:pPr>
+    </w:p>
+    <w:p>
+      <w:pPr>
+        <w:rPr>
+          <w:rFonts w:ascii="Times New Roman" w:eastAsia="Times New Roman" w:hAnsi="Times New Roman" w:cs="Times New Roman"/>
+        </w:rPr>
+      </w:pPr>
+      <w:r>
+        <w:rPr>
+          <w:rFonts w:ascii="Times New Roman" w:eastAsia="Times New Roman" w:hAnsi="Times New Roman" w:cs="Times New Roman"/>
+        </w:rPr>
+        <w:t>#include&lt;</w:t>
+      </w:r>
+      <w:proofErr w:type="spellStart"/>
+      <w:r>
+        <w:rPr>
+          <w:rFonts w:ascii="Times New Roman" w:eastAsia="Times New Roman" w:hAnsi="Times New Roman" w:cs="Times New Roman"/>
+        </w:rPr>
+        <w:t>string.h</w:t>
+      </w:r>
+      <w:proofErr w:type="spellEnd"/>
+      <w:r>
+        <w:rPr>
+          <w:rFonts w:ascii="Times New Roman" w:eastAsia="Times New Roman" w:hAnsi="Times New Roman" w:cs="Times New Roman"/>
+        </w:rPr>
+        <w:t>&gt;</w:t>
+      </w:r>
+    </w:p>
+    <w:p>
+      <w:pPr>
+        <w:rPr>
+          <w:rFonts w:ascii="Times New Roman" w:eastAsia="Times New Roman" w:hAnsi="Times New Roman" w:cs="Times New Roman"/>
+        </w:rPr>
+      </w:pPr>
+      <w:r>
+        <w:rPr>
+          <w:rFonts w:ascii="Times New Roman" w:eastAsia="Times New Roman" w:hAnsi="Times New Roman" w:cs="Times New Roman"/>
+        </w:rPr>
+        <w:t>#include&lt;</w:t>
+      </w:r>
+      <w:proofErr w:type="spellStart"/>
+      <w:r>
+        <w:rPr>
+          <w:rFonts w:ascii="Times New Roman" w:eastAsia="Times New Roman" w:hAnsi="Times New Roman" w:cs="Times New Roman"/>
+        </w:rPr>
+        <w:t>stdlib.h</w:t>
+      </w:r>
+      <w:proofErr w:type="spellEnd"/>
+      <w:r>
+        <w:rPr>
+          <w:rFonts w:ascii="Times New Roman" w:eastAsia="Times New Roman" w:hAnsi="Times New Roman" w:cs="Times New Roman"/>
+        </w:rPr>
+        <w:t>&gt;</w:t>
+      </w:r>
+    </w:p>
+    <w:p>
+      <w:pPr>
+        <w:rPr>
+          <w:rFonts w:ascii="Times New Roman" w:eastAsia="Times New Roman" w:hAnsi="Times New Roman" w:cs="Times New Roman"/>
+        </w:rPr>
+      </w:pPr>
+      <w:proofErr w:type="gramStart"/>
+      <w:r>
+        <w:rPr>
+          <w:rFonts w:ascii="Times New Roman" w:eastAsia="Times New Roman" w:hAnsi="Times New Roman" w:cs="Times New Roman"/>
+        </w:rPr>
+        <w:t>static</w:t>
+      </w:r>
+      <w:proofErr w:type="gramEnd"/>
+      <w:r>
+        <w:rPr>
+          <w:rFonts w:ascii="Times New Roman" w:eastAsia="Times New Roman" w:hAnsi="Times New Roman" w:cs="Times New Roman"/>
+        </w:rPr>
+        <w:t xml:space="preserve"> char * </w:t>
+      </w:r>
+      <w:proofErr w:type="spellStart"/>
+      <w:r>
+        <w:rPr>
+          <w:rFonts w:ascii="Times New Roman" w:eastAsia="Times New Roman" w:hAnsi="Times New Roman" w:cs="Times New Roman"/>
+        </w:rPr>
+        <w:t>init</w:t>
+      </w:r>
+      <w:proofErr w:type="spellEnd"/>
+      <w:r>
+        <w:rPr>
+          <w:rFonts w:ascii="Times New Roman" w:eastAsia="Times New Roman" w:hAnsi="Times New Roman" w:cs="Times New Roman"/>
+        </w:rPr>
+        <w:t>="data segments have been initialized with values";</w:t>
+      </w:r>
+    </w:p>
+    <w:p>
+      <w:pPr>
+        <w:rPr>
+          <w:rFonts w:ascii="Times New Roman" w:eastAsia="Times New Roman" w:hAnsi="Times New Roman" w:cs="Times New Roman"/>
+        </w:rPr>
+      </w:pPr>
+      <w:proofErr w:type="gramStart"/>
+      <w:r>
+        <w:rPr>
+          <w:rFonts w:ascii="Times New Roman" w:eastAsia="Times New Roman" w:hAnsi="Times New Roman" w:cs="Times New Roman"/>
+        </w:rPr>
+        <w:t>static</w:t>
+      </w:r>
+      <w:proofErr w:type="gramEnd"/>
+      <w:r>
+        <w:rPr>
+          <w:rFonts w:ascii="Times New Roman" w:eastAsia="Times New Roman" w:hAnsi="Times New Roman" w:cs="Times New Roman"/>
+        </w:rPr>
+        <w:t xml:space="preserve"> char * unit;</w:t>
+      </w:r>
+    </w:p>
+    <w:p>
+      <w:pPr>
+        <w:rPr>
+          <w:rFonts w:ascii="Times New Roman" w:eastAsia="Times New Roman" w:hAnsi="Times New Roman" w:cs="Times New Roman"/>
+        </w:rPr>
+      </w:pPr>
+      <w:proofErr w:type="gramStart"/>
+      <w:r>
+        <w:rPr>
+          <w:rFonts w:ascii="Times New Roman" w:eastAsia="Times New Roman" w:hAnsi="Times New Roman" w:cs="Times New Roman"/>
+        </w:rPr>
+        <w:t>char</w:t>
+      </w:r>
+      <w:proofErr w:type="gramEnd"/>
+      <w:r>
+        <w:rPr>
+          <w:rFonts w:ascii="Times New Roman" w:eastAsia="Times New Roman" w:hAnsi="Times New Roman" w:cs="Times New Roman"/>
+        </w:rPr>
+        <w:t xml:space="preserve"> *local(){</w:t>
+      </w:r>
+    </w:p>
+    <w:p>
+      <w:pPr>
+        <w:rPr>
+          <w:rFonts w:ascii="Times New Roman" w:eastAsia="Times New Roman" w:hAnsi="Times New Roman" w:cs="Times New Roman"/>
+        </w:rPr>
+      </w:pPr>
+      <w:r>
+        <w:rPr>
+          <w:rFonts w:ascii="Times New Roman" w:eastAsia="Times New Roman" w:hAnsi="Times New Roman" w:cs="Times New Roman"/>
+        </w:rPr>
+        <w:tab/>
+      </w:r>
+      <w:proofErr w:type="gramStart"/>
+      <w:r>
+        <w:rPr>
+          <w:rFonts w:ascii="Times New Roman" w:eastAsia="Times New Roman" w:hAnsi="Times New Roman" w:cs="Times New Roman"/>
+        </w:rPr>
+        <w:t>char</w:t>
+      </w:r>
+      <w:proofErr w:type="gramEnd"/>
+      <w:r>
+        <w:rPr>
+          <w:rFonts w:ascii="Times New Roman" w:eastAsia="Times New Roman" w:hAnsi="Times New Roman" w:cs="Times New Roman"/>
+        </w:rPr>
+        <w:t>* stack="this information is kept on the stack";</w:t>
+      </w:r>
+    </w:p>
+    <w:p>
+      <w:pPr>
+        <w:rPr>
+          <w:rFonts w:ascii="Times New Roman" w:eastAsia="Times New Roman" w:hAnsi="Times New Roman" w:cs="Times New Roman"/>
+        </w:rPr>
+      </w:pPr>
+      <w:r>
+        <w:rPr>
+          <w:rFonts w:ascii="Times New Roman" w:eastAsia="Times New Roman" w:hAnsi="Times New Roman" w:cs="Times New Roman"/>
+        </w:rPr>
+        <w:tab/>
+      </w:r>
+      <w:proofErr w:type="gramStart"/>
+      <w:r>
+        <w:rPr>
+          <w:rFonts w:ascii="Times New Roman" w:eastAsia="Times New Roman" w:hAnsi="Times New Roman" w:cs="Times New Roman"/>
+        </w:rPr>
+        <w:t>char</w:t>
+      </w:r>
+      <w:proofErr w:type="gramEnd"/>
+      <w:r>
+        <w:rPr>
+          <w:rFonts w:ascii="Times New Roman" w:eastAsia="Times New Roman" w:hAnsi="Times New Roman" w:cs="Times New Roman"/>
+        </w:rPr>
+        <w:t>* stack2="this information is kept on the stack";</w:t>
+      </w:r>
+    </w:p>
+    <w:p>
+      <w:pPr>
+        <w:rPr>
+          <w:rFonts w:ascii="Times New Roman" w:eastAsia="Times New Roman" w:hAnsi="Times New Roman" w:cs="Times New Roman"/>
+        </w:rPr>
+      </w:pPr>
+      <w:proofErr w:type="gramStart"/>
+      <w:r>
+        <w:rPr>
+          <w:rFonts w:ascii="Times New Roman" w:eastAsia="Times New Roman" w:hAnsi="Times New Roman" w:cs="Times New Roman"/>
+        </w:rPr>
+        <w:t>return</w:t>
+      </w:r>
+      <w:proofErr w:type="gramEnd"/>
+      <w:r>
+        <w:rPr>
+          <w:rFonts w:ascii="Times New Roman" w:eastAsia="Times New Roman" w:hAnsi="Times New Roman" w:cs="Times New Roman"/>
+        </w:rPr>
+        <w:t xml:space="preserve"> stack;}</w:t>
+      </w:r>
+    </w:p>
+    <w:p>
+      <w:pPr>
+        <w:rPr>
+          <w:rFonts w:ascii="Times New Roman" w:eastAsia="Times New Roman" w:hAnsi="Times New Roman" w:cs="Times New Roman"/>
+        </w:rPr>
+      </w:pPr>
+    </w:p>
+    <w:p>
+      <w:pPr>
+        <w:rPr>
+          <w:rFonts w:ascii="Times New Roman" w:eastAsia="Times New Roman" w:hAnsi="Times New Roman" w:cs="Times New Roman"/>
+        </w:rPr>
+      </w:pPr>
+      <w:proofErr w:type="spellStart"/>
+      <w:proofErr w:type="gramStart"/>
+      <w:r>
+        <w:rPr>
+          <w:rFonts w:ascii="Times New Roman" w:eastAsia="Times New Roman" w:hAnsi="Times New Roman" w:cs="Times New Roman"/>
+        </w:rPr>
+        <w:t>int</w:t>
+      </w:r>
+      <w:proofErr w:type="spellEnd"/>
+      <w:proofErr w:type="gramEnd"/>
+      <w:r>
+        <w:rPr>
+          <w:rFonts w:ascii="Times New Roman" w:eastAsia="Times New Roman" w:hAnsi="Times New Roman" w:cs="Times New Roman"/>
+        </w:rPr>
+        <w:t xml:space="preserve"> main(){</w:t>
+      </w:r>
+    </w:p>
+    <w:p>
+      <w:pPr>
+        <w:rPr>
+          <w:rFonts w:ascii="Times New Roman" w:eastAsia="Times New Roman" w:hAnsi="Times New Roman" w:cs="Times New Roman"/>
+        </w:rPr>
+      </w:pPr>
+      <w:r>
+        <w:rPr>
+          <w:rFonts w:ascii="Times New Roman" w:eastAsia="Times New Roman" w:hAnsi="Times New Roman" w:cs="Times New Roman"/>
+        </w:rPr>
+        <w:tab/>
+      </w:r>
+      <w:proofErr w:type="gramStart"/>
+      <w:r>
+        <w:rPr>
+          <w:rFonts w:ascii="Times New Roman" w:eastAsia="Times New Roman" w:hAnsi="Times New Roman" w:cs="Times New Roman"/>
+        </w:rPr>
+        <w:t>char</w:t>
+      </w:r>
+      <w:proofErr w:type="gramEnd"/>
+      <w:r>
+        <w:rPr>
+          <w:rFonts w:ascii="Times New Roman" w:eastAsia="Times New Roman" w:hAnsi="Times New Roman" w:cs="Times New Roman"/>
+        </w:rPr>
+        <w:t xml:space="preserve"> *</w:t>
+      </w:r>
+      <w:proofErr w:type="spellStart"/>
+      <w:r>
+        <w:rPr>
+          <w:rFonts w:ascii="Times New Roman" w:eastAsia="Times New Roman" w:hAnsi="Times New Roman" w:cs="Times New Roman"/>
+        </w:rPr>
+        <w:t>compTime</w:t>
+      </w:r>
+      <w:proofErr w:type="spellEnd"/>
+      <w:r>
+        <w:rPr>
+          <w:rFonts w:ascii="Times New Roman" w:eastAsia="Times New Roman" w:hAnsi="Times New Roman" w:cs="Times New Roman"/>
+        </w:rPr>
+        <w:t>="Memory is allocated during compile time";</w:t>
+      </w:r>
+    </w:p>
+    <w:p>
+      <w:pPr>
+        <w:rPr>
+          <w:rFonts w:ascii="Times New Roman" w:eastAsia="Times New Roman" w:hAnsi="Times New Roman" w:cs="Times New Roman"/>
+        </w:rPr>
+      </w:pPr>
+      <w:r>
+        <w:rPr>
+          <w:rFonts w:ascii="Times New Roman" w:eastAsia="Times New Roman" w:hAnsi="Times New Roman" w:cs="Times New Roman"/>
+        </w:rPr>
+        <w:tab/>
+      </w:r>
+      <w:proofErr w:type="gramStart"/>
+      <w:r>
+        <w:rPr>
+          <w:rFonts w:ascii="Times New Roman" w:eastAsia="Times New Roman" w:hAnsi="Times New Roman" w:cs="Times New Roman"/>
+        </w:rPr>
+        <w:t>static</w:t>
+      </w:r>
+      <w:proofErr w:type="gramEnd"/>
+      <w:r>
+        <w:rPr>
+          <w:rFonts w:ascii="Times New Roman" w:eastAsia="Times New Roman" w:hAnsi="Times New Roman" w:cs="Times New Roman"/>
+        </w:rPr>
+        <w:t xml:space="preserve"> char* heap;</w:t>
+      </w:r>
+    </w:p>
+    <w:p>
+      <w:pPr>
+        <w:rPr>
+          <w:rFonts w:ascii="Times New Roman" w:eastAsia="Times New Roman" w:hAnsi="Times New Roman" w:cs="Times New Roman"/>
+        </w:rPr>
+      </w:pPr>
+      <w:r>
+        <w:rPr>
+          <w:rFonts w:ascii="Times New Roman" w:eastAsia="Times New Roman" w:hAnsi="Times New Roman" w:cs="Times New Roman"/>
+        </w:rPr>
+        <w:tab/>
+      </w:r>
+      <w:proofErr w:type="gramStart"/>
+      <w:r>
+        <w:rPr>
+          <w:rFonts w:ascii="Times New Roman" w:eastAsia="Times New Roman" w:hAnsi="Times New Roman" w:cs="Times New Roman"/>
+        </w:rPr>
+        <w:t>heap=</w:t>
+      </w:r>
+      <w:proofErr w:type="spellStart"/>
+      <w:proofErr w:type="gramEnd"/>
+      <w:r>
+        <w:rPr>
+          <w:rFonts w:ascii="Times New Roman" w:eastAsia="Times New Roman" w:hAnsi="Times New Roman" w:cs="Times New Roman"/>
+        </w:rPr>
+        <w:t>malloc</w:t>
+      </w:r>
+      <w:proofErr w:type="spellEnd"/>
+      <w:r>
+        <w:rPr>
+          <w:rFonts w:ascii="Times New Roman" w:eastAsia="Times New Roman" w:hAnsi="Times New Roman" w:cs="Times New Roman"/>
+        </w:rPr>
+        <w:t>(</w:t>
+      </w:r>
+      <w:proofErr w:type="spellStart"/>
+      <w:r>
+        <w:rPr>
+          <w:rFonts w:ascii="Times New Roman" w:eastAsia="Times New Roman" w:hAnsi="Times New Roman" w:cs="Times New Roman"/>
+        </w:rPr>
+        <w:t>sizeof</w:t>
+      </w:r>
+      <w:proofErr w:type="spellEnd"/>
+      <w:r>
+        <w:rPr>
+          <w:rFonts w:ascii="Times New Roman" w:eastAsia="Times New Roman" w:hAnsi="Times New Roman" w:cs="Times New Roman"/>
+        </w:rPr>
+        <w:t>(char)*30);</w:t>
+      </w:r>
+    </w:p>
+    <w:p>
+      <w:pPr>
+        <w:rPr>
+          <w:rFonts w:ascii="Times New Roman" w:eastAsia="Times New Roman" w:hAnsi="Times New Roman" w:cs="Times New Roman"/>
+        </w:rPr>
+      </w:pPr>
+      <w:r>
+        <w:rPr>
+          <w:rFonts w:ascii="Times New Roman" w:eastAsia="Times New Roman" w:hAnsi="Times New Roman" w:cs="Times New Roman"/>
+        </w:rPr>
+        <w:tab/>
+      </w:r>
+      <w:proofErr w:type="spellStart"/>
+      <w:proofErr w:type="gramStart"/>
+      <w:r>
+        <w:rPr>
+          <w:rFonts w:ascii="Times New Roman" w:eastAsia="Times New Roman" w:hAnsi="Times New Roman" w:cs="Times New Roman"/>
+        </w:rPr>
+        <w:t>strcpy</w:t>
+      </w:r>
+      <w:proofErr w:type="spellEnd"/>
+      <w:r>
+        <w:rPr>
+          <w:rFonts w:ascii="Times New Roman" w:eastAsia="Times New Roman" w:hAnsi="Times New Roman" w:cs="Times New Roman"/>
+        </w:rPr>
+        <w:t>(</w:t>
+      </w:r>
+      <w:proofErr w:type="gramEnd"/>
+      <w:r>
+        <w:rPr>
+          <w:rFonts w:ascii="Times New Roman" w:eastAsia="Times New Roman" w:hAnsi="Times New Roman" w:cs="Times New Roman"/>
+        </w:rPr>
+        <w:t>heap, "This space is constructed at run time by the kernel");</w:t>
+      </w:r>
+    </w:p>
+    <w:p>
+      <w:pPr>
+        <w:rPr>
+          <w:rFonts w:ascii="Times New Roman" w:eastAsia="Times New Roman" w:hAnsi="Times New Roman" w:cs="Times New Roman"/>
+        </w:rPr>
+      </w:pPr>
+      <w:r>
+        <w:rPr>
+          <w:rFonts w:ascii="Times New Roman" w:eastAsia="Times New Roman" w:hAnsi="Times New Roman" w:cs="Times New Roman"/>
+        </w:rPr>
+        <w:tab/>
+      </w:r>
+      <w:proofErr w:type="gramStart"/>
+      <w:r>
+        <w:rPr>
+          <w:rFonts w:ascii="Times New Roman" w:eastAsia="Times New Roman" w:hAnsi="Times New Roman" w:cs="Times New Roman"/>
+        </w:rPr>
+        <w:t>local(</w:t>
+      </w:r>
+      <w:proofErr w:type="gramEnd"/>
+      <w:r>
+        <w:rPr>
+          <w:rFonts w:ascii="Times New Roman" w:eastAsia="Times New Roman" w:hAnsi="Times New Roman" w:cs="Times New Roman"/>
+        </w:rPr>
+        <w:t>);</w:t>
+      </w:r>
+    </w:p>
+    <w:p>
+      <w:pPr>
+        <w:rPr>
+          <w:rFonts w:ascii="Times New Roman" w:eastAsia="Times New Roman" w:hAnsi="Times New Roman" w:cs="Times New Roman"/>
+        </w:rPr>
+      </w:pPr>
+      <w:r>
+        <w:rPr>
+          <w:rFonts w:ascii="Times New Roman" w:eastAsia="Times New Roman" w:hAnsi="Times New Roman" w:cs="Times New Roman"/>
+        </w:rPr>
+        <w:t>}</w:t>
+      </w:r>
+      <w:bookmarkStart w:id="0" w:name="_GoBack"/>
+      <w:bookmarkEnd w:id="0"/>
+    </w:p>
     <w:p/>
     <w:p>
       <w:pPr>
@@ -2069,6 +2532,7 @@
   <w:style w:type="character" w:default="1" w:styleId="DefaultParagraphFont">
     <w:name w:val="Default Paragraph Font"/>
     <w:uiPriority w:val="1"/>
+    <w:semiHidden/>
     <w:unhideWhenUsed/>
   </w:style>
   <w:style w:type="table" w:default="1" w:styleId="TableNormal">
@@ -2820,7 +3284,7 @@
 </file>
 
 <file path=customXml/itemProps1.xml><?xml version="1.0" encoding="utf-8"?>
-<ds:datastoreItem xmlns:ds="http://schemas.openxmlformats.org/officeDocument/2006/customXml" ds:itemID="{0B24907A-6A42-4684-B20C-624F1DF9CC91}">
+<ds:datastoreItem xmlns:ds="http://schemas.openxmlformats.org/officeDocument/2006/customXml" ds:itemID="{0B717267-8197-4534-A656-A26EF0930C16}">
   <ds:schemaRefs>
     <ds:schemaRef ds:uri="http://schemas.openxmlformats.org/officeDocument/2006/bibliography"/>
   </ds:schemaRefs>

</xml_diff>